<commit_message>
updated code to output cumVolPrice as well
</commit_message>
<xml_diff>
--- a/Report.docx
+++ b/Report.docx
@@ -17,26 +17,25 @@
           <w:b/>
           <w:sz w:val="28"/>
         </w:rPr>
-        <w:t>TREXQUANT TAKE HOME PROJECT REPORT</w:t>
-      </w:r>
-    </w:p>
-    <w:p>
-      <w:pPr>
-        <w:jc w:val="center"/>
+        <w:t>NQTVITCH PARSING</w:t>
+      </w:r>
+      <w:r>
         <w:rPr>
           <w:rFonts w:ascii="Times New Roman" w:hAnsi="Times New Roman" w:cs="Times New Roman"/>
           <w:b/>
           <w:sz w:val="28"/>
         </w:rPr>
-      </w:pPr>
-      <w:r>
+        <w:t xml:space="preserve"> REPORT (TREXQUANT)</w:t>
+      </w:r>
+    </w:p>
+    <w:p>
+      <w:pPr>
+        <w:jc w:val="both"/>
         <w:rPr>
           <w:rFonts w:ascii="Times New Roman" w:hAnsi="Times New Roman" w:cs="Times New Roman"/>
           <w:b/>
-          <w:sz w:val="28"/>
-        </w:rPr>
-        <w:t>NQTVITCH PARSING</w:t>
-      </w:r>
+        </w:rPr>
+      </w:pPr>
     </w:p>
     <w:p>
       <w:pPr>
@@ -58,164 +57,199 @@
       <w:pPr>
         <w:jc w:val="both"/>
         <w:rPr>
-          <w:rFonts w:ascii="Times New Roman" w:hAnsi="Times New Roman" w:cs="Times New Roman"/>
-        </w:rPr>
-      </w:pPr>
-      <w:r>
-        <w:rPr>
-          <w:rFonts w:ascii="Times New Roman" w:hAnsi="Times New Roman" w:cs="Times New Roman"/>
-        </w:rPr>
-        <w:t>Compile the java code using the UNIX command</w:t>
-      </w:r>
-    </w:p>
-    <w:p>
-      <w:pPr>
-        <w:jc w:val="both"/>
-        <w:rPr>
           <w:rFonts w:ascii="Bookman Old Style" w:hAnsi="Bookman Old Style" w:cs="Times New Roman"/>
         </w:rPr>
       </w:pPr>
+      <w:r>
+        <w:rPr>
+          <w:rFonts w:ascii="Times New Roman" w:hAnsi="Times New Roman" w:cs="Times New Roman"/>
+        </w:rPr>
+        <w:t xml:space="preserve">Compile the </w:t>
+      </w:r>
+      <w:r>
+        <w:rPr>
+          <w:rFonts w:ascii="Times New Roman" w:hAnsi="Times New Roman" w:cs="Times New Roman"/>
+        </w:rPr>
+        <w:t xml:space="preserve">three source files </w:t>
+      </w:r>
+      <w:r>
+        <w:rPr>
+          <w:rFonts w:ascii="Bookman Old Style" w:hAnsi="Bookman Old Style" w:cs="Times New Roman"/>
+        </w:rPr>
+        <w:t xml:space="preserve">CalculateVWAP.java, Util.java and </w:t>
+      </w:r>
+      <w:proofErr w:type="spellStart"/>
+      <w:r>
+        <w:rPr>
+          <w:rFonts w:ascii="Bookman Old Style" w:hAnsi="Bookman Old Style" w:cs="Times New Roman"/>
+        </w:rPr>
+        <w:t>StockAndPrice</w:t>
+      </w:r>
+      <w:proofErr w:type="spellEnd"/>
+      <w:r>
+        <w:rPr>
+          <w:rFonts w:ascii="Bookman Old Style" w:hAnsi="Bookman Old Style" w:cs="Times New Roman"/>
+        </w:rPr>
+        <w:t>. java</w:t>
+      </w:r>
+      <w:r>
+        <w:rPr>
+          <w:rFonts w:ascii="Times New Roman" w:hAnsi="Times New Roman" w:cs="Times New Roman"/>
+        </w:rPr>
+        <w:t xml:space="preserve"> using </w:t>
+      </w:r>
+      <w:proofErr w:type="spellStart"/>
+      <w:r>
+        <w:rPr>
+          <w:rFonts w:ascii="Times New Roman" w:hAnsi="Times New Roman" w:cs="Times New Roman"/>
+          <w:highlight w:val="cyan"/>
+        </w:rPr>
+        <w:t>javac</w:t>
+      </w:r>
+      <w:proofErr w:type="spellEnd"/>
+      <w:r>
+        <w:rPr>
+          <w:rFonts w:ascii="Times New Roman" w:hAnsi="Times New Roman" w:cs="Times New Roman"/>
+        </w:rPr>
+        <w:t xml:space="preserve"> in UNIX.</w:t>
+      </w:r>
+    </w:p>
+    <w:p>
+      <w:pPr>
+        <w:jc w:val="both"/>
+        <w:rPr>
+          <w:rFonts w:ascii="Times New Roman" w:hAnsi="Times New Roman" w:cs="Times New Roman"/>
+        </w:rPr>
+      </w:pPr>
+      <w:r>
+        <w:rPr>
+          <w:rFonts w:ascii="Times New Roman" w:hAnsi="Times New Roman" w:cs="Times New Roman"/>
+        </w:rPr>
+        <w:t>Run the java code using the following UNIX command</w:t>
+      </w:r>
+      <w:r>
+        <w:rPr>
+          <w:rFonts w:ascii="Times New Roman" w:hAnsi="Times New Roman" w:cs="Times New Roman"/>
+        </w:rPr>
+        <w:t>:</w:t>
+      </w:r>
+    </w:p>
+    <w:p>
+      <w:pPr>
+        <w:jc w:val="both"/>
+        <w:rPr>
+          <w:rFonts w:ascii="Times New Roman" w:hAnsi="Times New Roman" w:cs="Times New Roman"/>
+        </w:rPr>
+      </w:pPr>
+      <w:r>
+        <w:rPr>
+          <w:rFonts w:ascii="Times New Roman" w:hAnsi="Times New Roman" w:cs="Times New Roman"/>
+          <w:highlight w:val="cyan"/>
+        </w:rPr>
+        <w:t xml:space="preserve">java </w:t>
+      </w:r>
       <w:proofErr w:type="spellStart"/>
       <w:r>
         <w:rPr>
           <w:rFonts w:ascii="Bookman Old Style" w:hAnsi="Bookman Old Style" w:cs="Times New Roman"/>
           <w:highlight w:val="cyan"/>
         </w:rPr>
-        <w:t>javac</w:t>
-      </w:r>
-      <w:proofErr w:type="spellEnd"/>
-      <w:r>
-        <w:rPr>
-          <w:rFonts w:ascii="Bookman Old Style" w:hAnsi="Bookman Old Style" w:cs="Times New Roman"/>
+        <w:t>CalculateVWAP</w:t>
+      </w:r>
+      <w:proofErr w:type="spellEnd"/>
+      <w:r>
+        <w:rPr>
+          <w:rFonts w:ascii="Times New Roman" w:hAnsi="Times New Roman" w:cs="Times New Roman"/>
           <w:highlight w:val="cyan"/>
         </w:rPr>
-        <w:t xml:space="preserve"> *.java</w:t>
-      </w:r>
-    </w:p>
-    <w:p>
-      <w:pPr>
-        <w:jc w:val="both"/>
-        <w:rPr>
-          <w:rFonts w:ascii="Times New Roman" w:hAnsi="Times New Roman" w:cs="Times New Roman"/>
-        </w:rPr>
-      </w:pPr>
-      <w:r>
-        <w:rPr>
-          <w:rFonts w:ascii="Times New Roman" w:hAnsi="Times New Roman" w:cs="Times New Roman"/>
-        </w:rPr>
-        <w:t>Run the java code using the following UNIX command</w:t>
-      </w:r>
-    </w:p>
-    <w:p>
-      <w:pPr>
-        <w:jc w:val="both"/>
-        <w:rPr>
-          <w:rFonts w:ascii="Times New Roman" w:hAnsi="Times New Roman" w:cs="Times New Roman"/>
-        </w:rPr>
-      </w:pPr>
+        <w:t xml:space="preserve"> &lt;</w:t>
+      </w:r>
+      <w:proofErr w:type="spellStart"/>
       <w:r>
         <w:rPr>
           <w:rFonts w:ascii="Times New Roman" w:hAnsi="Times New Roman" w:cs="Times New Roman"/>
           <w:highlight w:val="cyan"/>
         </w:rPr>
-        <w:t xml:space="preserve">java </w:t>
-      </w:r>
-      <w:proofErr w:type="spellStart"/>
-      <w:r>
-        <w:rPr>
-          <w:rFonts w:ascii="Bookman Old Style" w:hAnsi="Bookman Old Style" w:cs="Times New Roman"/>
+        <w:t>in_file</w:t>
+      </w:r>
+      <w:proofErr w:type="spellEnd"/>
+      <w:r>
+        <w:rPr>
+          <w:rFonts w:ascii="Times New Roman" w:hAnsi="Times New Roman" w:cs="Times New Roman"/>
           <w:highlight w:val="cyan"/>
         </w:rPr>
+        <w:t>&gt; | sort -s -k1,1 &gt; &lt;</w:t>
+      </w:r>
+      <w:proofErr w:type="spellStart"/>
+      <w:r>
+        <w:rPr>
+          <w:rFonts w:ascii="Times New Roman" w:hAnsi="Times New Roman" w:cs="Times New Roman"/>
+          <w:highlight w:val="cyan"/>
+        </w:rPr>
+        <w:t>output_file</w:t>
+      </w:r>
+      <w:proofErr w:type="spellEnd"/>
+      <w:r>
+        <w:rPr>
+          <w:rFonts w:ascii="Times New Roman" w:hAnsi="Times New Roman" w:cs="Times New Roman"/>
+          <w:highlight w:val="cyan"/>
+        </w:rPr>
+        <w:t>&gt;</w:t>
+      </w:r>
+    </w:p>
+    <w:p>
+      <w:pPr>
+        <w:jc w:val="both"/>
+        <w:rPr>
+          <w:rFonts w:ascii="Times New Roman" w:hAnsi="Times New Roman" w:cs="Times New Roman"/>
+          <w:b/>
+        </w:rPr>
+      </w:pPr>
+      <w:r>
+        <w:rPr>
+          <w:rFonts w:ascii="Times New Roman" w:hAnsi="Times New Roman" w:cs="Times New Roman"/>
+          <w:b/>
+        </w:rPr>
+        <w:t>CODE DESCRIPTION</w:t>
+      </w:r>
+      <w:r>
+        <w:rPr>
+          <w:rFonts w:ascii="Times New Roman" w:hAnsi="Times New Roman" w:cs="Times New Roman"/>
+          <w:b/>
+        </w:rPr>
+        <w:t>:</w:t>
+      </w:r>
+    </w:p>
+    <w:p>
+      <w:pPr>
+        <w:jc w:val="both"/>
+        <w:rPr>
+          <w:rFonts w:ascii="Times New Roman" w:hAnsi="Times New Roman" w:cs="Times New Roman"/>
+        </w:rPr>
+      </w:pPr>
+      <w:r>
+        <w:rPr>
+          <w:rFonts w:ascii="Times New Roman" w:hAnsi="Times New Roman" w:cs="Times New Roman"/>
+        </w:rPr>
+        <w:t xml:space="preserve">The </w:t>
+      </w:r>
+      <w:r>
+        <w:rPr>
+          <w:rFonts w:ascii="Times New Roman" w:hAnsi="Times New Roman" w:cs="Times New Roman"/>
+        </w:rPr>
+        <w:t xml:space="preserve">first part of the pipe using </w:t>
+      </w:r>
+      <w:proofErr w:type="spellStart"/>
+      <w:r>
+        <w:rPr>
+          <w:rFonts w:ascii="Times New Roman" w:hAnsi="Times New Roman" w:cs="Times New Roman"/>
+        </w:rPr>
         <w:t>CalculateVWAP</w:t>
       </w:r>
       <w:proofErr w:type="spellEnd"/>
       <w:r>
         <w:rPr>
           <w:rFonts w:ascii="Times New Roman" w:hAnsi="Times New Roman" w:cs="Times New Roman"/>
-          <w:highlight w:val="cyan"/>
-        </w:rPr>
-        <w:t xml:space="preserve"> &lt;</w:t>
-      </w:r>
-      <w:proofErr w:type="spellStart"/>
-      <w:r>
-        <w:rPr>
-          <w:rFonts w:ascii="Times New Roman" w:hAnsi="Times New Roman" w:cs="Times New Roman"/>
-          <w:highlight w:val="cyan"/>
-        </w:rPr>
-        <w:t>in_file</w:t>
-      </w:r>
-      <w:proofErr w:type="spellEnd"/>
-      <w:r>
-        <w:rPr>
-          <w:rFonts w:ascii="Times New Roman" w:hAnsi="Times New Roman" w:cs="Times New Roman"/>
-          <w:highlight w:val="cyan"/>
-        </w:rPr>
-        <w:t>&gt; | sort -s -k1,1 &gt; &lt;</w:t>
-      </w:r>
-      <w:proofErr w:type="spellStart"/>
-      <w:r>
-        <w:rPr>
-          <w:rFonts w:ascii="Times New Roman" w:hAnsi="Times New Roman" w:cs="Times New Roman"/>
-          <w:highlight w:val="cyan"/>
-        </w:rPr>
-        <w:t>output_file</w:t>
-      </w:r>
-      <w:proofErr w:type="spellEnd"/>
-      <w:r>
-        <w:rPr>
-          <w:rFonts w:ascii="Times New Roman" w:hAnsi="Times New Roman" w:cs="Times New Roman"/>
-          <w:highlight w:val="cyan"/>
-        </w:rPr>
-        <w:t>&gt;</w:t>
-      </w:r>
-    </w:p>
-    <w:p>
-      <w:pPr>
-        <w:jc w:val="both"/>
-        <w:rPr>
-          <w:rFonts w:ascii="Times New Roman" w:hAnsi="Times New Roman" w:cs="Times New Roman"/>
-          <w:b/>
-        </w:rPr>
-      </w:pPr>
-      <w:r>
-        <w:rPr>
-          <w:rFonts w:ascii="Times New Roman" w:hAnsi="Times New Roman" w:cs="Times New Roman"/>
-          <w:b/>
-        </w:rPr>
-        <w:t>CODE DESCRIPTION</w:t>
-      </w:r>
-      <w:r>
-        <w:rPr>
-          <w:rFonts w:ascii="Times New Roman" w:hAnsi="Times New Roman" w:cs="Times New Roman"/>
-          <w:b/>
-        </w:rPr>
-        <w:t>:</w:t>
-      </w:r>
-    </w:p>
-    <w:p>
-      <w:pPr>
-        <w:jc w:val="both"/>
-        <w:rPr>
-          <w:rFonts w:ascii="Times New Roman" w:hAnsi="Times New Roman" w:cs="Times New Roman"/>
-        </w:rPr>
-      </w:pPr>
-      <w:r>
-        <w:rPr>
-          <w:rFonts w:ascii="Times New Roman" w:hAnsi="Times New Roman" w:cs="Times New Roman"/>
-        </w:rPr>
-        <w:t xml:space="preserve">The java class </w:t>
-      </w:r>
-      <w:proofErr w:type="spellStart"/>
-      <w:r>
-        <w:rPr>
-          <w:rFonts w:ascii="Times New Roman" w:hAnsi="Times New Roman" w:cs="Times New Roman"/>
-        </w:rPr>
-        <w:t>CalculateVWAP</w:t>
-      </w:r>
-      <w:proofErr w:type="spellEnd"/>
-      <w:r>
-        <w:rPr>
-          <w:rFonts w:ascii="Times New Roman" w:hAnsi="Times New Roman" w:cs="Times New Roman"/>
         </w:rPr>
         <w:t xml:space="preserve"> prints the running VWAP scores as and when a trade is executed to </w:t>
       </w:r>
@@ -231,7 +265,19 @@
         <w:rPr>
           <w:rFonts w:ascii="Times New Roman" w:hAnsi="Times New Roman" w:cs="Times New Roman"/>
         </w:rPr>
-        <w:t xml:space="preserve">. However, the output of this, although sorted in time is not grouped by the stock name. Therefore, it is essential to sort the output by stock name to group the output by stock and we use the Unix sort function that runs </w:t>
+        <w:t xml:space="preserve">. However, the output of this, although sorted in </w:t>
+      </w:r>
+      <w:r>
+        <w:rPr>
+          <w:rFonts w:ascii="Times New Roman" w:hAnsi="Times New Roman" w:cs="Times New Roman"/>
+        </w:rPr>
+        <w:t>terms of time stamp</w:t>
+      </w:r>
+      <w:r>
+        <w:rPr>
+          <w:rFonts w:ascii="Times New Roman" w:hAnsi="Times New Roman" w:cs="Times New Roman"/>
+        </w:rPr>
+        <w:t xml:space="preserve"> is not grouped by the stock name. Therefore, it is essential to sort the output by stock name to group the output by stock and we use the Unix sort function that runs </w:t>
       </w:r>
       <w:proofErr w:type="spellStart"/>
       <w:r>
@@ -245,7 +291,25 @@
         <w:rPr>
           <w:rFonts w:ascii="Times New Roman" w:hAnsi="Times New Roman" w:cs="Times New Roman"/>
         </w:rPr>
-        <w:t xml:space="preserve"> and is much more efficient even though it is less efficient big-O notation wise .</w:t>
+        <w:t xml:space="preserve"> and is much more efficient </w:t>
+      </w:r>
+      <w:r>
+        <w:rPr>
+          <w:rFonts w:ascii="Times New Roman" w:hAnsi="Times New Roman" w:cs="Times New Roman"/>
+        </w:rPr>
+        <w:t>than alternative approaches</w:t>
+      </w:r>
+      <w:r>
+        <w:rPr>
+          <w:rFonts w:ascii="Times New Roman" w:hAnsi="Times New Roman" w:cs="Times New Roman"/>
+        </w:rPr>
+        <w:t>.</w:t>
+      </w:r>
+      <w:r>
+        <w:rPr>
+          <w:rFonts w:ascii="Times New Roman" w:hAnsi="Times New Roman" w:cs="Times New Roman"/>
+        </w:rPr>
+        <w:t xml:space="preserve"> A detailed discussion of this is given below in the section titled Efficiency.</w:t>
       </w:r>
     </w:p>
     <w:p>
@@ -599,12 +663,12 @@
               </w:rPr>
               <w:t xml:space="preserve">Running VWAP </w:t>
             </w:r>
-            <m:r>
+            <w:r>
               <w:rPr>
                 <w:rFonts w:ascii="Cambria Math" w:hAnsi="Cambria Math" w:cs="Times New Roman"/>
               </w:rPr>
               <w:br/>
-            </m:r>
+            </w:r>
             <m:oMath>
               <m:nary>
                 <m:naryPr>
@@ -744,19 +808,37 @@
         </w:rPr>
         <w:t xml:space="preserve"> particular trade.</w:t>
       </w:r>
-    </w:p>
-    <w:p>
-      <w:pPr>
-        <w:jc w:val="both"/>
-        <w:rPr>
-          <w:rFonts w:ascii="Times New Roman" w:hAnsi="Times New Roman" w:cs="Times New Roman"/>
-        </w:rPr>
-      </w:pPr>
-      <w:r>
-        <w:rPr>
-          <w:rFonts w:ascii="Times New Roman" w:hAnsi="Times New Roman" w:cs="Times New Roman"/>
-        </w:rPr>
-        <w:t>Alternatively, to just view the running VWAPs for a particular stock, you can use the following UNIX command:</w:t>
+      <w:r>
+        <w:rPr>
+          <w:rFonts w:ascii="Times New Roman" w:eastAsiaTheme="minorEastAsia" w:hAnsi="Times New Roman" w:cs="Times New Roman"/>
+        </w:rPr>
+        <w:t xml:space="preserve"> The sort step in the code allows the VWAP scores for a particular stock to be grouped together in the output for easy viewing.</w:t>
+      </w:r>
+    </w:p>
+    <w:p>
+      <w:pPr>
+        <w:jc w:val="both"/>
+        <w:rPr>
+          <w:rFonts w:ascii="Times New Roman" w:hAnsi="Times New Roman" w:cs="Times New Roman"/>
+        </w:rPr>
+      </w:pPr>
+      <w:r>
+        <w:rPr>
+          <w:rFonts w:ascii="Times New Roman" w:hAnsi="Times New Roman" w:cs="Times New Roman"/>
+        </w:rPr>
+        <w:t xml:space="preserve">Alternatively, to </w:t>
+      </w:r>
+      <w:r>
+        <w:rPr>
+          <w:rFonts w:ascii="Times New Roman" w:hAnsi="Times New Roman" w:cs="Times New Roman"/>
+        </w:rPr>
+        <w:t>only</w:t>
+      </w:r>
+      <w:r>
+        <w:rPr>
+          <w:rFonts w:ascii="Times New Roman" w:hAnsi="Times New Roman" w:cs="Times New Roman"/>
+        </w:rPr>
+        <w:t xml:space="preserve"> view the running VWAPs for a particular stock, you can use the following UNIX command:</w:t>
       </w:r>
     </w:p>
     <w:p>
@@ -814,11 +896,20 @@
           <w:b/>
         </w:rPr>
       </w:pPr>
-      <w:r>
+    </w:p>
+    <w:p>
+      <w:pPr>
+        <w:jc w:val="both"/>
         <w:rPr>
           <w:rFonts w:ascii="Times New Roman" w:hAnsi="Times New Roman" w:cs="Times New Roman"/>
           <w:b/>
         </w:rPr>
+      </w:pPr>
+      <w:r>
+        <w:rPr>
+          <w:rFonts w:ascii="Times New Roman" w:hAnsi="Times New Roman" w:cs="Times New Roman"/>
+          <w:b/>
+        </w:rPr>
         <w:t>EFFICIENCY:</w:t>
       </w:r>
     </w:p>
@@ -834,21 +925,21 @@
           <w:rFonts w:ascii="Times New Roman" w:hAnsi="Times New Roman" w:cs="Times New Roman"/>
         </w:rPr>
         <w:lastRenderedPageBreak/>
-        <w:t>Although the big-O time complexity of this approach is technically O(</w:t>
-      </w:r>
-      <w:proofErr w:type="spellStart"/>
-      <w:r>
-        <w:rPr>
-          <w:rFonts w:ascii="Times New Roman" w:hAnsi="Times New Roman" w:cs="Times New Roman"/>
-        </w:rPr>
-        <w:t>nlogn</w:t>
-      </w:r>
-      <w:proofErr w:type="spellEnd"/>
-      <w:r>
-        <w:rPr>
-          <w:rFonts w:ascii="Times New Roman" w:hAnsi="Times New Roman" w:cs="Times New Roman"/>
-        </w:rPr>
-        <w:t>) where n is the number of trades, the parallel sorting and the use of less memory makes it much more efficient than other approaches.</w:t>
+        <w:t xml:space="preserve">Although the big-O time complexity of this approach is technically </w:t>
+      </w:r>
+      <m:oMath>
+        <m:r>
+          <w:rPr>
+            <w:rFonts w:ascii="Cambria Math" w:hAnsi="Cambria Math" w:cs="Times New Roman"/>
+          </w:rPr>
+          <m:t>O(nlogn)</m:t>
+        </m:r>
+      </m:oMath>
+      <w:r>
+        <w:rPr>
+          <w:rFonts w:ascii="Times New Roman" w:hAnsi="Times New Roman" w:cs="Times New Roman"/>
+        </w:rPr>
+        <w:t xml:space="preserve"> where n is the number of trades, the parallel sorting and the use of less memory makes it much more efficient than other approaches.</w:t>
       </w:r>
     </w:p>
     <w:p>
@@ -864,11 +955,19 @@
         </w:rPr>
         <w:t xml:space="preserve">Some alternative less efficient </w:t>
       </w:r>
-      <w:r>
-        <w:rPr>
-          <w:rFonts w:ascii="Times New Roman" w:hAnsi="Times New Roman" w:cs="Times New Roman"/>
-        </w:rPr>
-        <w:t xml:space="preserve">O(n) time </w:t>
+      <m:oMath>
+        <m:r>
+          <w:rPr>
+            <w:rFonts w:ascii="Cambria Math" w:hAnsi="Cambria Math" w:cs="Times New Roman"/>
+          </w:rPr>
+          <m:t>O(n)</m:t>
+        </m:r>
+      </m:oMath>
+      <w:r>
+        <w:rPr>
+          <w:rFonts w:ascii="Times New Roman" w:hAnsi="Times New Roman" w:cs="Times New Roman"/>
+        </w:rPr>
+        <w:t xml:space="preserve"> time </w:t>
       </w:r>
       <w:r>
         <w:rPr>
@@ -898,7 +997,19 @@
         <w:rPr>
           <w:rFonts w:ascii="Times New Roman" w:hAnsi="Times New Roman" w:cs="Times New Roman"/>
         </w:rPr>
-        <w:t>output to disk (highly inefficient in terms of memory) or else open multiple output files for each stock and output as and when a new trade comes in (which fails in terms of disk I/O).</w:t>
+        <w:t xml:space="preserve">output to disk (highly inefficient in terms of memory) or else open multiple output files for each stock and output as and when a new trade comes in (which </w:t>
+      </w:r>
+      <w:r>
+        <w:rPr>
+          <w:rFonts w:ascii="Times New Roman" w:hAnsi="Times New Roman" w:cs="Times New Roman"/>
+        </w:rPr>
+        <w:t>is very slow because of too much</w:t>
+      </w:r>
+      <w:r>
+        <w:rPr>
+          <w:rFonts w:ascii="Times New Roman" w:hAnsi="Times New Roman" w:cs="Times New Roman"/>
+        </w:rPr>
+        <w:t xml:space="preserve"> disk I/O).</w:t>
       </w:r>
     </w:p>
     <w:p>
@@ -926,6 +1037,26 @@
         </w:rPr>
         <w:t>tried out.</w:t>
       </w:r>
+      <w:r>
+        <w:rPr>
+          <w:rFonts w:ascii="Times New Roman" w:hAnsi="Times New Roman" w:cs="Times New Roman"/>
+        </w:rPr>
+        <w:t xml:space="preserve"> All commands were run using the </w:t>
+      </w:r>
+      <w:proofErr w:type="spellStart"/>
+      <w:r>
+        <w:rPr>
+          <w:rFonts w:ascii="Times New Roman" w:hAnsi="Times New Roman" w:cs="Times New Roman"/>
+        </w:rPr>
+        <w:t>Cygwin</w:t>
+      </w:r>
+      <w:proofErr w:type="spellEnd"/>
+      <w:r>
+        <w:rPr>
+          <w:rFonts w:ascii="Times New Roman" w:hAnsi="Times New Roman" w:cs="Times New Roman"/>
+        </w:rPr>
+        <w:t xml:space="preserve"> environment for Windows that mimics Unix functionality.</w:t>
+      </w:r>
     </w:p>
     <w:p>
       <w:pPr>
@@ -970,21 +1101,13 @@
         <w:rPr>
           <w:rFonts w:ascii="Times New Roman" w:hAnsi="Times New Roman" w:cs="Times New Roman"/>
         </w:rPr>
-        <w:t xml:space="preserve">A possibly more efficient approach could be the use of </w:t>
-      </w:r>
-      <w:proofErr w:type="spellStart"/>
-      <w:r>
-        <w:rPr>
-          <w:rFonts w:ascii="Times New Roman" w:hAnsi="Times New Roman" w:cs="Times New Roman"/>
-        </w:rPr>
-        <w:t>Hadoop</w:t>
-      </w:r>
-      <w:proofErr w:type="spellEnd"/>
-      <w:r>
-        <w:rPr>
-          <w:rFonts w:ascii="Times New Roman" w:hAnsi="Times New Roman" w:cs="Times New Roman"/>
-        </w:rPr>
-        <w:t xml:space="preserve"> or </w:t>
+        <w:t>A possibly more efficient appr</w:t>
+      </w:r>
+      <w:r>
+        <w:rPr>
+          <w:rFonts w:ascii="Times New Roman" w:hAnsi="Times New Roman" w:cs="Times New Roman"/>
+        </w:rPr>
+        <w:t xml:space="preserve">oach could be the use of </w:t>
       </w:r>
       <w:proofErr w:type="spellStart"/>
       <w:r>
@@ -998,7 +1121,19 @@
         <w:rPr>
           <w:rFonts w:ascii="Times New Roman" w:hAnsi="Times New Roman" w:cs="Times New Roman"/>
         </w:rPr>
-        <w:t xml:space="preserve">. However, since the </w:t>
+        <w:t xml:space="preserve">. However, </w:t>
+      </w:r>
+      <w:r>
+        <w:rPr>
+          <w:rFonts w:ascii="Times New Roman" w:hAnsi="Times New Roman" w:cs="Times New Roman"/>
+        </w:rPr>
+        <w:t xml:space="preserve">there are some complications to this approach </w:t>
+      </w:r>
+      <w:r>
+        <w:rPr>
+          <w:rFonts w:ascii="Times New Roman" w:hAnsi="Times New Roman" w:cs="Times New Roman"/>
+        </w:rPr>
+        <w:t xml:space="preserve">since the </w:t>
       </w:r>
       <w:proofErr w:type="spellStart"/>
       <w:r>
@@ -1024,19 +1159,57 @@
         <w:rPr>
           <w:rFonts w:ascii="Times New Roman" w:hAnsi="Times New Roman" w:cs="Times New Roman"/>
         </w:rPr>
-        <w:t xml:space="preserve"> go</w:t>
-      </w:r>
-      <w:r>
-        <w:rPr>
-          <w:rFonts w:ascii="Times New Roman" w:hAnsi="Times New Roman" w:cs="Times New Roman"/>
-        </w:rPr>
-        <w:t>ing</w:t>
-      </w:r>
-      <w:r>
-        <w:rPr>
-          <w:rFonts w:ascii="Times New Roman" w:hAnsi="Times New Roman" w:cs="Times New Roman"/>
-        </w:rPr>
-        <w:t xml:space="preserve"> to different workers, we would need to do two </w:t>
+        <w:t xml:space="preserve"> </w:t>
+      </w:r>
+      <w:r>
+        <w:rPr>
+          <w:rFonts w:ascii="Times New Roman" w:hAnsi="Times New Roman" w:cs="Times New Roman"/>
+        </w:rPr>
+        <w:t>go</w:t>
+      </w:r>
+      <w:r>
+        <w:rPr>
+          <w:rFonts w:ascii="Times New Roman" w:hAnsi="Times New Roman" w:cs="Times New Roman"/>
+        </w:rPr>
+        <w:t xml:space="preserve"> to different </w:t>
+      </w:r>
+      <w:r>
+        <w:rPr>
+          <w:rFonts w:ascii="Times New Roman" w:hAnsi="Times New Roman" w:cs="Times New Roman"/>
+        </w:rPr>
+        <w:t xml:space="preserve">Map </w:t>
+      </w:r>
+      <w:r>
+        <w:rPr>
+          <w:rFonts w:ascii="Times New Roman" w:hAnsi="Times New Roman" w:cs="Times New Roman"/>
+        </w:rPr>
+        <w:t>workers</w:t>
+      </w:r>
+      <w:r>
+        <w:rPr>
+          <w:rFonts w:ascii="Times New Roman" w:hAnsi="Times New Roman" w:cs="Times New Roman"/>
+        </w:rPr>
+        <w:t>.</w:t>
+      </w:r>
+    </w:p>
+    <w:p>
+      <w:pPr>
+        <w:jc w:val="both"/>
+        <w:rPr>
+          <w:rFonts w:ascii="Times New Roman" w:hAnsi="Times New Roman" w:cs="Times New Roman"/>
+        </w:rPr>
+      </w:pPr>
+      <w:r>
+        <w:rPr>
+          <w:rFonts w:ascii="Times New Roman" w:hAnsi="Times New Roman" w:cs="Times New Roman"/>
+        </w:rPr>
+        <w:t xml:space="preserve">Therefore, </w:t>
+      </w:r>
+      <w:r>
+        <w:rPr>
+          <w:rFonts w:ascii="Times New Roman" w:hAnsi="Times New Roman" w:cs="Times New Roman"/>
+        </w:rPr>
+        <w:t xml:space="preserve">we would need to do two </w:t>
       </w:r>
       <w:proofErr w:type="spellStart"/>
       <w:r>
@@ -1064,7 +1237,19 @@
         <w:rPr>
           <w:rFonts w:ascii="Times New Roman" w:hAnsi="Times New Roman" w:cs="Times New Roman"/>
         </w:rPr>
-        <w:t>, message&gt; key value pair. This would allow each record for a particular order reference to go to the same reduce worker. Once we get to the reduce worker, we can iterate through the messages in time sorted order and output &lt;</w:t>
+        <w:t xml:space="preserve">, message&gt; key value pair. This would allow each record for a particular order reference to go to the same reduce worker. Once we get to the reduce worker, we can iterate through the messages </w:t>
+      </w:r>
+      <w:r>
+        <w:rPr>
+          <w:rFonts w:ascii="Times New Roman" w:hAnsi="Times New Roman" w:cs="Times New Roman"/>
+        </w:rPr>
+        <w:t xml:space="preserve">for a particular order Reference </w:t>
+      </w:r>
+      <w:r>
+        <w:rPr>
+          <w:rFonts w:ascii="Times New Roman" w:hAnsi="Times New Roman" w:cs="Times New Roman"/>
+        </w:rPr>
+        <w:t>in time sorted order and output &lt;</w:t>
       </w:r>
       <w:proofErr w:type="spellStart"/>
       <w:r>
@@ -1176,7 +1361,19 @@
         <w:rPr>
           <w:rFonts w:ascii="Times New Roman" w:hAnsi="Times New Roman" w:cs="Times New Roman"/>
         </w:rPr>
-        <w:t xml:space="preserve">, volume, price&gt;. The reduce step would involve iterating through the entries for a particular </w:t>
+        <w:t xml:space="preserve">, volume, price&gt;. The </w:t>
+      </w:r>
+      <w:r>
+        <w:rPr>
+          <w:rFonts w:ascii="Times New Roman" w:hAnsi="Times New Roman" w:cs="Times New Roman"/>
+        </w:rPr>
+        <w:t>Reduce</w:t>
+      </w:r>
+      <w:r>
+        <w:rPr>
+          <w:rFonts w:ascii="Times New Roman" w:hAnsi="Times New Roman" w:cs="Times New Roman"/>
+        </w:rPr>
+        <w:t xml:space="preserve"> step would involve iterating through the entries for a particular </w:t>
       </w:r>
       <w:proofErr w:type="spellStart"/>
       <w:r>
@@ -1218,7 +1415,19 @@
         <w:rPr>
           <w:rFonts w:ascii="Times New Roman" w:hAnsi="Times New Roman" w:cs="Times New Roman"/>
         </w:rPr>
-        <w:t xml:space="preserve"> framework and a distributed computing cluster and is something that can be done in the future.</w:t>
+        <w:t xml:space="preserve"> framework and a distributed computing cluster and is something that can be </w:t>
+      </w:r>
+      <w:r>
+        <w:rPr>
+          <w:rFonts w:ascii="Times New Roman" w:hAnsi="Times New Roman" w:cs="Times New Roman"/>
+        </w:rPr>
+        <w:t>attempted</w:t>
+      </w:r>
+      <w:r>
+        <w:rPr>
+          <w:rFonts w:ascii="Times New Roman" w:hAnsi="Times New Roman" w:cs="Times New Roman"/>
+        </w:rPr>
+        <w:t xml:space="preserve"> in the future.</w:t>
       </w:r>
     </w:p>
     <w:sectPr>

</xml_diff>